<commit_message>
keep getting this error when I want to knit: length(dim(x)) == 2 is not true
</commit_message>
<xml_diff>
--- a/Note_links_trialcode_HW4.docx
+++ b/Note_links_trialcode_HW4.docx
@@ -3,30 +3,14 @@
 <w:document xmlns:wpc="http://schemas.microsoft.com/office/word/2010/wordprocessingCanvas" xmlns:cx="http://schemas.microsoft.com/office/drawing/2014/chartex" xmlns:cx1="http://schemas.microsoft.com/office/drawing/2015/9/8/chartex" xmlns:cx2="http://schemas.microsoft.com/office/drawing/2015/10/21/chartex" xmlns:cx3="http://schemas.microsoft.com/office/drawing/2016/5/9/chartex" xmlns:cx4="http://schemas.microsoft.com/office/drawing/2016/5/10/chartex" xmlns:cx5="http://schemas.microsoft.com/office/drawing/2016/5/11/chartex" xmlns:cx6="http://schemas.microsoft.com/office/drawing/2016/5/12/chartex" xmlns:cx7="http://schemas.microsoft.com/office/drawing/2016/5/13/chartex" xmlns:cx8="http://schemas.microsoft.com/office/drawing/2016/5/14/chartex" xmlns:mc="http://schemas.openxmlformats.org/markup-compatibility/2006" xmlns:aink="http://schemas.microsoft.com/office/drawing/2016/ink" xmlns:am3d="http://schemas.microsoft.com/office/drawing/2017/model3d" xmlns:o="urn:schemas-microsoft-com:office:office" xmlns:r="http://schemas.openxmlformats.org/officeDocument/2006/relationships" xmlns:m="http://schemas.openxmlformats.org/officeDocument/2006/math" xmlns:v="urn:schemas-microsoft-com:vml" xmlns:wp14="http://schemas.microsoft.com/office/word/2010/wordprocessingDrawing" xmlns:wp="http://schemas.openxmlformats.org/drawingml/2006/wordprocessingDrawing" xmlns:w10="urn:schemas-microsoft-com:office:word" xmlns:w="http://schemas.openxmlformats.org/wordprocessingml/2006/main" xmlns:w14="http://schemas.microsoft.com/office/word/2010/wordml" xmlns:w15="http://schemas.microsoft.com/office/word/2012/wordml" xmlns:w16cex="http://schemas.microsoft.com/office/word/2018/wordml/cex" xmlns:w16cid="http://schemas.microsoft.com/office/word/2016/wordml/cid" xmlns:w16="http://schemas.microsoft.com/office/word/2018/wordml" xmlns:w16sdtdh="http://schemas.microsoft.com/office/word/2020/wordml/sdtdatahash" xmlns:w16se="http://schemas.microsoft.com/office/word/2015/wordml/symex" xmlns:wpg="http://schemas.microsoft.com/office/word/2010/wordprocessingGroup" xmlns:wpi="http://schemas.microsoft.com/office/word/2010/wordprocessingInk" xmlns:wne="http://schemas.microsoft.com/office/word/2006/wordml" xmlns:wps="http://schemas.microsoft.com/office/word/2010/wordprocessingShape" mc:Ignorable="w14 w15 w16se w16cid w16 w16cex w16sdtdh wp14">
   <w:body>
     <w:p>
-      <w:r>
-        <w:fldChar w:fldCharType="begin"/>
-      </w:r>
-      <w:r>
-        <w:instrText xml:space="preserve"> HYPERLINK "</w:instrText>
-      </w:r>
-      <w:r>
-        <w:instrText>https://topepo.github.io/caret/measuring-performance.html</w:instrText>
-      </w:r>
-      <w:r>
-        <w:instrText xml:space="preserve">" </w:instrText>
-      </w:r>
-      <w:r>
-        <w:fldChar w:fldCharType="separate"/>
-      </w:r>
-      <w:r>
-        <w:rPr>
-          <w:rStyle w:val="Hyperlink"/>
-        </w:rPr>
-        <w:t>https://topepo.github.io/caret/measuring-performance.html</w:t>
-      </w:r>
-      <w:r>
-        <w:fldChar w:fldCharType="end"/>
-      </w:r>
+      <w:hyperlink r:id="rId4" w:history="1">
+        <w:r>
+          <w:rPr>
+            <w:rStyle w:val="Hyperlink"/>
+          </w:rPr>
+          <w:t>https://topepo.github.io/caret/measuring-performance.html</w:t>
+        </w:r>
+      </w:hyperlink>
     </w:p>
     <w:p/>
     <w:p/>
@@ -47,23 +31,7 @@
     </w:p>
     <w:p>
       <w:r>
-        <w:t xml:space="preserve">#Q1: Fit two </w:t>
-      </w:r>
-      <w:proofErr w:type="gramStart"/>
-      <w:r>
-        <w:t>prediction  models</w:t>
-      </w:r>
-      <w:proofErr w:type="gramEnd"/>
-      <w:r>
-        <w:t xml:space="preserve"> using different subsets of the features in the training data. Features can overlap in the two models, but the feature sets should not be </w:t>
-      </w:r>
-      <w:proofErr w:type="gramStart"/>
-      <w:r>
-        <w:t>exactly the same</w:t>
-      </w:r>
-      <w:proofErr w:type="gramEnd"/>
-      <w:r>
-        <w:t xml:space="preserve"> across models. Clearly state which features were used in the two models.</w:t>
+        <w:t>#Q1: Fit two prediction  models using different subsets of the features in the training data. Features can overlap in the two models, but the feature sets should not be exactly the same across models. Clearly state which features were used in the two models.</w:t>
       </w:r>
     </w:p>
     <w:p/>
@@ -74,15 +42,7 @@
     </w:p>
     <w:p>
       <w:r>
-        <w:t xml:space="preserve">control.settings &lt;- </w:t>
-      </w:r>
-      <w:proofErr w:type="gramStart"/>
-      <w:r>
-        <w:t>trainControl(</w:t>
-      </w:r>
-      <w:proofErr w:type="gramEnd"/>
-      <w:r>
-        <w:t>method = "cv", number = 3)</w:t>
+        <w:t>control.settings &lt;- trainControl(method = "cv", number = 3)</w:t>
       </w:r>
     </w:p>
     <w:p/>
@@ -92,26 +52,13 @@
       </w:r>
     </w:p>
     <w:p>
-      <w:proofErr w:type="gramStart"/>
-      <w:r>
-        <w:t>set.seed</w:t>
-      </w:r>
-      <w:proofErr w:type="gramEnd"/>
-      <w:r>
-        <w:t>(1000)</w:t>
-      </w:r>
-    </w:p>
-    <w:p>
-      <w:r>
-        <w:t xml:space="preserve">model1_again &lt;- </w:t>
-      </w:r>
-      <w:proofErr w:type="gramStart"/>
-      <w:r>
-        <w:t>train(</w:t>
-      </w:r>
-      <w:proofErr w:type="gramEnd"/>
-      <w:r>
-        <w:t>healthydays ~ gpaq8totmin + gpaq11days + bmi, data = class4, method = "glm", family = "gaussian", trControl = control.settings)</w:t>
+      <w:r>
+        <w:t>set.seed(1000)</w:t>
+      </w:r>
+    </w:p>
+    <w:p>
+      <w:r>
+        <w:t>model1_again &lt;- train(healthydays ~ gpaq8totmin + gpaq11days + bmi, data = class4, method = "glm", family = "gaussian", trControl = control.settings)</w:t>
       </w:r>
     </w:p>
     <w:p/>
@@ -123,15 +70,7 @@
     <w:p/>
     <w:p>
       <w:r>
-        <w:t xml:space="preserve">model2_again &lt;- </w:t>
-      </w:r>
-      <w:proofErr w:type="gramStart"/>
-      <w:r>
-        <w:t>train(</w:t>
-      </w:r>
-      <w:proofErr w:type="gramEnd"/>
-      <w:r>
-        <w:t>healthydays ~ gpaq8totmin + gpaq11days + bmi + povertygroup + agegroup, data = class4, method = "glm", family = "gaussian", trControl = control.settings)</w:t>
+        <w:t>model2_again &lt;- train(healthydays ~ gpaq8totmin + gpaq11days + bmi + povertygroup + agegroup, data = class4, method = "glm", family = "gaussian", trControl = control.settings)</w:t>
       </w:r>
     </w:p>
     <w:p/>
@@ -147,31 +86,35 @@
     </w:p>
     <w:p>
       <w:r>
-        <w:t>My first model includes 3 variables: BMI, gpaq8</w:t>
-      </w:r>
-      <w:proofErr w:type="gramStart"/>
-      <w:r>
-        <w:t>totmin(</w:t>
-      </w:r>
-      <w:proofErr w:type="gramEnd"/>
-      <w:r>
-        <w:t>minutes of total physical activity on home chores on an average day) and gpaq11days (during the last 7 days, on how many days did you walk to get to and from places?). The root mean square error was 7.654.</w:t>
-      </w:r>
-    </w:p>
-    <w:p/>
-    <w:p>
-      <w:r>
-        <w:t xml:space="preserve">My second model includes these three variables plus poverty group (is your household’s annual income from all </w:t>
-      </w:r>
-      <w:proofErr w:type="gramStart"/>
-      <w:r>
-        <w:t>source</w:t>
-      </w:r>
-      <w:proofErr w:type="gramEnd"/>
-      <w:r>
-        <w:t>: 1 = &lt;100%, 2 = 100-199%, 3 = 200-399%, 4 = 400-599%, 5 = 600%, 6 = Don’t know) and agegroup (group 1 = 18-24, group 2 = 25-44, group 3 = 45-64, and group 4 = 65+). The root mean square error was 7.444.</w:t>
-      </w:r>
-    </w:p>
+        <w:t>My first model includes 3 variables: BMI, gpaq8totmin(minutes of total physical activity on home chores on an average day) and gpaq11days (during the last 7 days, on how many days did you walk to get to and from places?). The root mean square error was 7.654.</w:t>
+      </w:r>
+    </w:p>
+    <w:p/>
+    <w:p>
+      <w:r>
+        <w:t>My second model includes these three variables plus poverty group (is your household’s annual income from all source: 1 = &lt;100%, 2 = 100-199%, 3 = 200-399%, 4 = 400-599%, 5 = 600%, 6 = Don’t know) and agegroup (group 1 = 18-24, group 2 = 25-44, group 3 = 45-64, and group 4 = 65+). The root mean square error was 7.444.</w:t>
+      </w:r>
+    </w:p>
+    <w:p/>
+    <w:p/>
+    <w:p>
+      <w:r>
+        <w:t>#Check means and SDs to determine if scaling is necessary</w:t>
+      </w:r>
+    </w:p>
+    <w:p>
+      <w:r>
+        <w:t>colMeans(USArrests, na.rm = TRUE)</w:t>
+      </w:r>
+    </w:p>
+    <w:p>
+      <w:r>
+        <w:t>apply(USArrests, 2, sd, na.rm = TRUE)</w:t>
+      </w:r>
+    </w:p>
+    <w:p/>
+    <w:p/>
+    <w:p/>
     <w:p/>
     <w:p>
       <w:r>
@@ -180,6 +123,7 @@
     </w:p>
     <w:p>
       <w:r>
+        <w:lastRenderedPageBreak/>
         <w:t>```{r}</w:t>
       </w:r>
     </w:p>
@@ -200,13 +144,8 @@
     </w:p>
     <w:p/>
     <w:p>
-      <w:proofErr w:type="gramStart"/>
-      <w:r>
-        <w:t>data(</w:t>
-      </w:r>
-      <w:proofErr w:type="gramEnd"/>
-      <w:r>
-        <w:t>USArrests)</w:t>
+      <w:r>
+        <w:t>data(USArrests)</w:t>
       </w:r>
     </w:p>
     <w:p>
@@ -215,24 +154,13 @@
       </w:r>
     </w:p>
     <w:p>
-      <w:proofErr w:type="gramStart"/>
-      <w:r>
-        <w:lastRenderedPageBreak/>
-        <w:t>colMeans(</w:t>
-      </w:r>
-      <w:proofErr w:type="gramEnd"/>
-      <w:r>
-        <w:t>USArrests, na.rm = TRUE)</w:t>
-      </w:r>
-    </w:p>
-    <w:p>
-      <w:proofErr w:type="gramStart"/>
-      <w:r>
-        <w:t>apply(</w:t>
-      </w:r>
-      <w:proofErr w:type="gramEnd"/>
-      <w:r>
-        <w:t>USArrests, 2, sd, na.rm = TRUE)</w:t>
+      <w:r>
+        <w:t>colMeans(USArrests, na.rm = TRUE)</w:t>
+      </w:r>
+    </w:p>
+    <w:p>
+      <w:r>
+        <w:t>apply(USArrests, 2, sd, na.rm = TRUE)</w:t>
       </w:r>
     </w:p>
     <w:p/>
@@ -243,15 +171,7 @@
     </w:p>
     <w:p>
       <w:r>
-        <w:t xml:space="preserve">diss_matrix &lt;- </w:t>
-      </w:r>
-      <w:proofErr w:type="gramStart"/>
-      <w:r>
-        <w:t>dist(</w:t>
-      </w:r>
-      <w:proofErr w:type="gramEnd"/>
-      <w:r>
-        <w:t>USArrests, method = "euclidean")</w:t>
+        <w:t>diss_matrix &lt;- dist(USArrests, method = "euclidean")</w:t>
       </w:r>
     </w:p>
     <w:p/>
@@ -262,15 +182,7 @@
     </w:p>
     <w:p>
       <w:r>
-        <w:t xml:space="preserve">clusters_h &lt;- </w:t>
-      </w:r>
-      <w:proofErr w:type="gramStart"/>
-      <w:r>
-        <w:t>hclust(</w:t>
-      </w:r>
-      <w:proofErr w:type="gramEnd"/>
-      <w:r>
-        <w:t>diss_matrix, method = "complete" )</w:t>
+        <w:t>clusters_h &lt;- hclust(diss_matrix, method = "complete" )</w:t>
       </w:r>
     </w:p>
     <w:p/>
@@ -280,55 +192,26 @@
       </w:r>
     </w:p>
     <w:p>
-      <w:proofErr w:type="gramStart"/>
-      <w:r>
-        <w:t>plot(</w:t>
-      </w:r>
-      <w:proofErr w:type="gramEnd"/>
-      <w:r>
-        <w:t>clusters_h, cex = 0.4, hang = -1)</w:t>
-      </w:r>
-    </w:p>
-    <w:p/>
-    <w:p>
-      <w:r>
-        <w:t xml:space="preserve">#NTS: Now I need to choose where to cut across my dendrogram to choose my number of clusters. In order to do that I have </w:t>
-      </w:r>
-      <w:proofErr w:type="gramStart"/>
-      <w:r>
-        <w:t>to  creating</w:t>
-      </w:r>
-      <w:proofErr w:type="gramEnd"/>
-      <w:r>
-        <w:t xml:space="preserve"> a function to use within clusGap. I am now using an average linkage. After running the function, I will plot the gapstat to visualize it</w:t>
-      </w:r>
-    </w:p>
-    <w:p/>
-    <w:p>
-      <w:r>
-        <w:t xml:space="preserve">hclusCut &lt;- </w:t>
-      </w:r>
-      <w:proofErr w:type="gramStart"/>
-      <w:r>
-        <w:t>function(</w:t>
-      </w:r>
-      <w:proofErr w:type="gramEnd"/>
-      <w:r>
-        <w:t>x, k) list(cluster = cutree(hclust(dist(x, method = "euclidian"), method ="average"), k = k))</w:t>
-      </w:r>
-    </w:p>
-    <w:p/>
-    <w:p>
-      <w:r>
-        <w:t xml:space="preserve">gap_stat &lt;- </w:t>
-      </w:r>
-      <w:proofErr w:type="gramStart"/>
-      <w:r>
-        <w:t>clusGap(</w:t>
-      </w:r>
-      <w:proofErr w:type="gramEnd"/>
-      <w:r>
-        <w:t>USArrests, FUN = hclusCut, K.max = 10, B = 50)</w:t>
+      <w:r>
+        <w:t>plot(clusters_h, cex = 0.4, hang = -1)</w:t>
+      </w:r>
+    </w:p>
+    <w:p/>
+    <w:p>
+      <w:r>
+        <w:t>#NTS: Now I need to choose where to cut across my dendrogram to choose my number of clusters. In order to do that I have to  creating a function to use within clusGap. I am now using an average linkage. After running the function, I will plot the gapstat to visualize it</w:t>
+      </w:r>
+    </w:p>
+    <w:p/>
+    <w:p>
+      <w:r>
+        <w:t>hclusCut &lt;- function(x, k) list(cluster = cutree(hclust(dist(x, method = "euclidian"), method ="average"), k = k))</w:t>
+      </w:r>
+    </w:p>
+    <w:p/>
+    <w:p>
+      <w:r>
+        <w:t>gap_stat &lt;- clusGap(USArrests, FUN = hclusCut, K.max = 10, B = 50)</w:t>
       </w:r>
     </w:p>
     <w:p>
@@ -344,15 +227,7 @@
     </w:p>
     <w:p>
       <w:r>
-        <w:t xml:space="preserve">clusters_h3 &lt;- </w:t>
-      </w:r>
-      <w:proofErr w:type="gramStart"/>
-      <w:r>
-        <w:t>cutree(</w:t>
-      </w:r>
-      <w:proofErr w:type="gramEnd"/>
-      <w:r>
-        <w:t>clusters_h, k = 3)</w:t>
+        <w:t>clusters_h3 &lt;- cutree(clusters_h, k = 3)</w:t>
       </w:r>
     </w:p>
     <w:p>

</xml_diff>

<commit_message>
Girl go to office hours bc wtf
</commit_message>
<xml_diff>
--- a/Note_links_trialcode_HW4.docx
+++ b/Note_links_trialcode_HW4.docx
@@ -233,6 +233,117 @@
     <w:p>
       <w:r>
         <w:t>table(clusters_h3)</w:t>
+      </w:r>
+    </w:p>
+    <w:p/>
+    <w:p>
+      <w:r>
+        <w:t>Q4</w:t>
+      </w:r>
+    </w:p>
+    <w:p>
+      <w:r>
+        <w:t># FIRST WAY I DID IT BEFORE THE ALTERNATIVE WAY</w:t>
+      </w:r>
+    </w:p>
+    <w:p>
+      <w:r>
+        <w:t>#Q4 Task: Conduct a hierarchical clustering analysis. Be sure to specify the linkage method used. Within your analysis, make sure you do both of the following:</w:t>
+      </w:r>
+    </w:p>
+    <w:p>
+      <w:r>
+        <w:t>#  1. Determine the optimal number of clusters using a clear, data-driven strategy.</w:t>
+      </w:r>
+    </w:p>
+    <w:p>
+      <w:r>
+        <w:t>#  2. Describe the composition of each cluster in terms of the original input features</w:t>
+      </w:r>
+    </w:p>
+    <w:p/>
+    <w:p>
+      <w:r>
+        <w:t>data(USArrests)</w:t>
+      </w:r>
+    </w:p>
+    <w:p/>
+    <w:p>
+      <w:r>
+        <w:lastRenderedPageBreak/>
+        <w:t># NTS: First I need to create Dissimilarity matrix</w:t>
+      </w:r>
+    </w:p>
+    <w:p>
+      <w:r>
+        <w:t>diss_matrix &lt;- dist(USArrests, method = "euclidean")</w:t>
+      </w:r>
+    </w:p>
+    <w:p/>
+    <w:p>
+      <w:r>
+        <w:t>#NTS: Then hierarchical clustering using Complete Linkage</w:t>
+      </w:r>
+    </w:p>
+    <w:p>
+      <w:r>
+        <w:t>clusters_h &lt;- hclust(diss_matrix, method = "complete" )</w:t>
+      </w:r>
+    </w:p>
+    <w:p/>
+    <w:p>
+      <w:r>
+        <w:t># Plot the obtained dendrogram</w:t>
+      </w:r>
+    </w:p>
+    <w:p>
+      <w:r>
+        <w:t>plot(clusters_h, cex = 0.4, hang = -1)</w:t>
+      </w:r>
+    </w:p>
+    <w:p/>
+    <w:p>
+      <w:r>
+        <w:t>#NTS: Now I need to choose where to cut across my dendrogram to choose my number of clusters. In order to do that I have to  creating a function to use within clusGap. I am now using an average linkage. After running the function, I will plot the gapstat to visualize it</w:t>
+      </w:r>
+    </w:p>
+    <w:p/>
+    <w:p>
+      <w:r>
+        <w:t>hclusCut &lt;- function(x, k) list(cluster = cutree(hclust(dist(x, method = "euclidian"), method = "complete"), k = k))</w:t>
+      </w:r>
+    </w:p>
+    <w:p/>
+    <w:p>
+      <w:r>
+        <w:t>gap_stat &lt;- clusGap(USArrests, FUN = hclusCut, K.max = 10, B = 50)</w:t>
+      </w:r>
+    </w:p>
+    <w:p>
+      <w:r>
+        <w:t>fviz_gap_stat(gap_stat)</w:t>
+      </w:r>
+    </w:p>
+    <w:p/>
+    <w:p>
+      <w:r>
+        <w:t>#NTS: Now, use the number of clusters from gap statistic to obtain cluster assignment for each observation</w:t>
+      </w:r>
+    </w:p>
+    <w:p>
+      <w:r>
+        <w:t>clusters_h3 = cutree(clusters_h, k = 3)</w:t>
+      </w:r>
+    </w:p>
+    <w:p>
+      <w:r>
+        <w:t>table(clusters_h3)</w:t>
+      </w:r>
+    </w:p>
+    <w:p/>
+    <w:p>
+      <w:r>
+        <w:t>#Now I want to take those values and put it back onto my original dataset</w:t>
       </w:r>
     </w:p>
     <w:sectPr>

</xml_diff>